<commit_message>
start case study 10
</commit_message>
<xml_diff>
--- a/Module9_neurodegenerationII/case_study/Case Study-Neurodegeneration.docx
+++ b/Module9_neurodegenerationII/case_study/Case Study-Neurodegeneration.docx
@@ -2159,6 +2159,11 @@
         <w:t>test the hypothesis that ISF A</w:t>
       </w:r>
       <w:r>
+        <w:rPr>
+          <w:rFonts w:ascii="Helvetica" w:hAnsi="Helvetica"/>
+          <w:sz w:val="18"/>
+          <w:szCs w:val="18"/>
+        </w:rPr>
         <w:sym w:font="Symbol" w:char="F062"/>
       </w:r>
       <w:r>
@@ -2169,6 +2174,15 @@
           <w:vertAlign w:val="subscript"/>
         </w:rPr>
         <w:t>42</w:t>
+      </w:r>
+      <w:r>
+        <w:rPr>
+          <w:rFonts w:ascii="Helvetica" w:hAnsi="Helvetica"/>
+          <w:sz w:val="18"/>
+          <w:szCs w:val="18"/>
+          <w:vertAlign w:val="subscript"/>
+        </w:rPr>
+        <w:t xml:space="preserve"> </w:t>
       </w:r>
       <w:r>
         <w:rPr>
@@ -2374,7 +2388,7 @@
           <w:sz w:val="18"/>
           <w:szCs w:val="18"/>
         </w:rPr>
-        <w:t xml:space="preserve">In conclusion, the authors of the paper want to show 1) the applications of optogenetic techniques in-vivo using APP </w:t>
+        <w:t xml:space="preserve">In conclusion, the authors of the paper want to show 1) application of optogenetic techniques in-vivo using APP </w:t>
       </w:r>
       <w:proofErr w:type="spellStart"/>
       <w:r>
@@ -2418,6 +2432,22 @@
           <w:sz w:val="18"/>
           <w:szCs w:val="18"/>
         </w:rPr>
+        <w:t>I</w:t>
+      </w:r>
+      <w:r>
+        <w:rPr>
+          <w:rFonts w:ascii="Helvetica" w:hAnsi="Helvetica"/>
+          <w:sz w:val="18"/>
+          <w:szCs w:val="18"/>
+        </w:rPr>
+        <w:t xml:space="preserve">SF </w:t>
+      </w:r>
+      <w:r>
+        <w:rPr>
+          <w:rFonts w:ascii="Helvetica" w:hAnsi="Helvetica"/>
+          <w:sz w:val="18"/>
+          <w:szCs w:val="18"/>
+        </w:rPr>
         <w:t>A</w:t>
       </w:r>
       <w:r>
@@ -2433,8 +2463,34 @@
           <w:rFonts w:ascii="Helvetica" w:hAnsi="Helvetica"/>
           <w:sz w:val="18"/>
           <w:szCs w:val="18"/>
-        </w:rPr>
-        <w:t xml:space="preserve"> levels</w:t>
+          <w:vertAlign w:val="subscript"/>
+        </w:rPr>
+        <w:t>42</w:t>
+      </w:r>
+      <w:r>
+        <w:rPr>
+          <w:rFonts w:ascii="Helvetica" w:hAnsi="Helvetica"/>
+          <w:sz w:val="18"/>
+          <w:szCs w:val="18"/>
+          <w:vertAlign w:val="subscript"/>
+        </w:rPr>
+        <w:t xml:space="preserve"> </w:t>
+      </w:r>
+      <w:r>
+        <w:rPr>
+          <w:rFonts w:ascii="Helvetica" w:hAnsi="Helvetica"/>
+          <w:sz w:val="18"/>
+          <w:szCs w:val="18"/>
+        </w:rPr>
+        <w:t>level</w:t>
+      </w:r>
+      <w:r>
+        <w:rPr>
+          <w:rFonts w:ascii="Helvetica" w:hAnsi="Helvetica"/>
+          <w:sz w:val="18"/>
+          <w:szCs w:val="18"/>
+        </w:rPr>
+        <w:t>.</w:t>
       </w:r>
     </w:p>
     <w:p>
@@ -2451,13 +2507,22 @@
           <w:sz w:val="18"/>
           <w:szCs w:val="18"/>
         </w:rPr>
-        <w:t xml:space="preserve">. </w:t>
+        <w:br w:type="page"/>
       </w:r>
     </w:p>
     <w:p>
       <w:pPr>
         <w:rPr>
           <w:rFonts w:ascii="Helvetica" w:hAnsi="Helvetica"/>
+          <w:sz w:val="18"/>
+          <w:szCs w:val="18"/>
+        </w:rPr>
+      </w:pPr>
+    </w:p>
+    <w:p>
+      <w:pPr>
+        <w:rPr>
+          <w:rFonts w:ascii="Helvetica" w:hAnsi="Helvetica"/>
           <w:b/>
           <w:bCs/>
           <w:sz w:val="18"/>
@@ -2578,7 +2643,6 @@
           <w:rFonts w:ascii="Helvetica" w:hAnsi="Helvetica"/>
           <w:sz w:val="18"/>
         </w:rPr>
-        <w:lastRenderedPageBreak/>
         <w:t>[3]</w:t>
       </w:r>
       <w:r>

</xml_diff>

<commit_message>
Module 9 Case Study Completed
</commit_message>
<xml_diff>
--- a/Module9_neurodegenerationII/case_study/Case Study-Neurodegeneration.docx
+++ b/Module9_neurodegenerationII/case_study/Case Study-Neurodegeneration.docx
@@ -620,31 +620,15 @@
           <w:sz w:val="18"/>
           <w:szCs w:val="18"/>
         </w:rPr>
-        <w:t>). L</w:t>
-      </w:r>
-      <w:r>
-        <w:rPr>
-          <w:rFonts w:ascii="Helvetica" w:hAnsi="Helvetica"/>
-          <w:sz w:val="18"/>
-          <w:szCs w:val="18"/>
-        </w:rPr>
-        <w:t xml:space="preserve">evels of neuronal activation </w:t>
-      </w:r>
-      <w:r>
-        <w:rPr>
-          <w:rFonts w:ascii="Helvetica" w:hAnsi="Helvetica"/>
-          <w:sz w:val="18"/>
-          <w:szCs w:val="18"/>
-        </w:rPr>
-        <w:t>of</w:t>
-      </w:r>
-      <w:r>
-        <w:rPr>
-          <w:rFonts w:ascii="Helvetica" w:hAnsi="Helvetica"/>
-          <w:sz w:val="18"/>
-          <w:szCs w:val="18"/>
-        </w:rPr>
-        <w:t xml:space="preserve"> LEC</w:t>
+        <w:t xml:space="preserve">). Levels of neuronal activation </w:t>
+      </w:r>
+      <w:r>
+        <w:rPr>
+          <w:rFonts w:ascii="Helvetica" w:hAnsi="Helvetica"/>
+          <w:sz w:val="18"/>
+          <w:szCs w:val="18"/>
+        </w:rPr>
+        <w:t>of LEC</w:t>
       </w:r>
       <w:r>
         <w:rPr>
@@ -780,15 +764,7 @@
           <w:sz w:val="18"/>
           <w:szCs w:val="18"/>
         </w:rPr>
-        <w:t xml:space="preserve">have </w:t>
-      </w:r>
-      <w:r>
-        <w:rPr>
-          <w:rFonts w:ascii="Helvetica" w:hAnsi="Helvetica"/>
-          <w:sz w:val="18"/>
-          <w:szCs w:val="18"/>
-        </w:rPr>
-        <w:t>higher</w:t>
+        <w:t>have higher</w:t>
       </w:r>
       <w:r>
         <w:rPr>
@@ -852,7 +828,23 @@
           <w:sz w:val="18"/>
           <w:szCs w:val="18"/>
         </w:rPr>
-        <w:t xml:space="preserve">, images B and C vs. F and G, and </w:t>
+        <w:t xml:space="preserve"> in</w:t>
+      </w:r>
+      <w:r>
+        <w:rPr>
+          <w:rFonts w:ascii="Helvetica" w:hAnsi="Helvetica"/>
+          <w:sz w:val="18"/>
+          <w:szCs w:val="18"/>
+        </w:rPr>
+        <w:t xml:space="preserve"> images B and C vs. F and G, </w:t>
+      </w:r>
+      <w:r>
+        <w:rPr>
+          <w:rFonts w:ascii="Helvetica" w:hAnsi="Helvetica"/>
+          <w:sz w:val="18"/>
+          <w:szCs w:val="18"/>
+        </w:rPr>
+        <w:t xml:space="preserve">we can see that </w:t>
       </w:r>
       <w:r>
         <w:rPr>
@@ -900,83 +892,7 @@
           <w:sz w:val="18"/>
           <w:szCs w:val="18"/>
         </w:rPr>
-        <w:t xml:space="preserve">on image C. </w:t>
-      </w:r>
-      <w:r>
-        <w:rPr>
-          <w:rFonts w:ascii="Helvetica" w:hAnsi="Helvetica"/>
-          <w:sz w:val="18"/>
-          <w:szCs w:val="18"/>
-        </w:rPr>
-        <w:t xml:space="preserve"> </w:t>
-      </w:r>
-      <w:r>
-        <w:rPr>
-          <w:rFonts w:ascii="Helvetica" w:hAnsi="Helvetica"/>
-          <w:sz w:val="18"/>
-          <w:szCs w:val="18"/>
-        </w:rPr>
-        <w:t>The researchers also point that non-stimulated neuron</w:t>
-      </w:r>
-      <w:r>
-        <w:rPr>
-          <w:rFonts w:ascii="Helvetica" w:hAnsi="Helvetica"/>
-          <w:sz w:val="18"/>
-          <w:szCs w:val="18"/>
-        </w:rPr>
-        <w:t xml:space="preserve"> in LEC (</w:t>
-      </w:r>
-      <w:proofErr w:type="spellStart"/>
-      <w:r>
-        <w:rPr>
-          <w:rFonts w:ascii="Helvetica" w:hAnsi="Helvetica"/>
-          <w:sz w:val="18"/>
-          <w:szCs w:val="18"/>
-        </w:rPr>
-        <w:t>ipsi</w:t>
-      </w:r>
-      <w:proofErr w:type="spellEnd"/>
-      <w:r>
-        <w:rPr>
-          <w:rFonts w:ascii="Helvetica" w:hAnsi="Helvetica"/>
-          <w:sz w:val="18"/>
-          <w:szCs w:val="18"/>
-        </w:rPr>
-        <w:t xml:space="preserve"> or contra-LEC pictures E, G or I) </w:t>
-      </w:r>
-      <w:r>
-        <w:rPr>
-          <w:rFonts w:ascii="Helvetica" w:hAnsi="Helvetica"/>
-          <w:sz w:val="18"/>
-          <w:szCs w:val="18"/>
-        </w:rPr>
-        <w:t xml:space="preserve">still </w:t>
-      </w:r>
-      <w:r>
-        <w:rPr>
-          <w:rFonts w:ascii="Helvetica" w:hAnsi="Helvetica"/>
-          <w:sz w:val="18"/>
-          <w:szCs w:val="18"/>
-        </w:rPr>
-        <w:t>show some levels of activation detected by c-</w:t>
-      </w:r>
-      <w:proofErr w:type="spellStart"/>
-      <w:r>
-        <w:rPr>
-          <w:rFonts w:ascii="Helvetica" w:hAnsi="Helvetica"/>
-          <w:sz w:val="18"/>
-          <w:szCs w:val="18"/>
-        </w:rPr>
-        <w:t>Fos</w:t>
-      </w:r>
-      <w:proofErr w:type="spellEnd"/>
-      <w:r>
-        <w:rPr>
-          <w:rFonts w:ascii="Helvetica" w:hAnsi="Helvetica"/>
-          <w:sz w:val="18"/>
-          <w:szCs w:val="18"/>
-        </w:rPr>
-        <w:t xml:space="preserve"> labeling.</w:t>
+        <w:t>on image C</w:t>
       </w:r>
     </w:p>
     <w:p>
@@ -996,6 +912,24 @@
           <w:szCs w:val="18"/>
         </w:rPr>
       </w:pPr>
+    </w:p>
+    <w:p>
+      <w:pPr>
+        <w:rPr>
+          <w:rFonts w:ascii="Helvetica" w:hAnsi="Helvetica"/>
+          <w:sz w:val="18"/>
+          <w:szCs w:val="18"/>
+        </w:rPr>
+      </w:pPr>
+    </w:p>
+    <w:p>
+      <w:pPr>
+        <w:rPr>
+          <w:rFonts w:ascii="Helvetica" w:hAnsi="Helvetica"/>
+          <w:sz w:val="18"/>
+          <w:szCs w:val="18"/>
+        </w:rPr>
+      </w:pPr>
       <w:r>
         <w:rPr>
           <w:rFonts w:ascii="Helvetica" w:hAnsi="Helvetica"/>
@@ -1227,15 +1161,55 @@
           <w:sz w:val="18"/>
           <w:szCs w:val="18"/>
         </w:rPr>
-        <w:t xml:space="preserve"> described by picture</w:t>
-      </w:r>
-      <w:r>
-        <w:rPr>
-          <w:rFonts w:ascii="Helvetica" w:hAnsi="Helvetica"/>
-          <w:sz w:val="18"/>
-          <w:szCs w:val="18"/>
-        </w:rPr>
-        <w:t xml:space="preserve"> A</w:t>
+        <w:t xml:space="preserve"> described </w:t>
+      </w:r>
+      <w:r>
+        <w:rPr>
+          <w:rFonts w:ascii="Helvetica" w:hAnsi="Helvetica"/>
+          <w:sz w:val="18"/>
+          <w:szCs w:val="18"/>
+        </w:rPr>
+        <w:t>in</w:t>
+      </w:r>
+      <w:r>
+        <w:rPr>
+          <w:rFonts w:ascii="Helvetica" w:hAnsi="Helvetica"/>
+          <w:sz w:val="18"/>
+          <w:szCs w:val="18"/>
+        </w:rPr>
+        <w:t xml:space="preserve"> </w:t>
+      </w:r>
+      <w:r>
+        <w:rPr>
+          <w:rFonts w:ascii="Helvetica" w:hAnsi="Helvetica"/>
+          <w:sz w:val="18"/>
+          <w:szCs w:val="18"/>
+        </w:rPr>
+        <w:t>figure</w:t>
+      </w:r>
+      <w:r>
+        <w:rPr>
+          <w:rFonts w:ascii="Helvetica" w:hAnsi="Helvetica"/>
+          <w:sz w:val="18"/>
+          <w:szCs w:val="18"/>
+        </w:rPr>
+        <w:t xml:space="preserve"> </w:t>
+      </w:r>
+      <w:r>
+        <w:rPr>
+          <w:rFonts w:ascii="Helvetica" w:hAnsi="Helvetica"/>
+          <w:sz w:val="18"/>
+          <w:szCs w:val="18"/>
+        </w:rPr>
+        <w:t>1</w:t>
+      </w:r>
+      <w:r>
+        <w:rPr>
+          <w:rFonts w:ascii="Helvetica" w:hAnsi="Helvetica"/>
+          <w:sz w:val="18"/>
+          <w:szCs w:val="18"/>
+        </w:rPr>
+        <w:t>A</w:t>
       </w:r>
       <w:r>
         <w:rPr>
@@ -1307,7 +1281,23 @@
           <w:sz w:val="18"/>
           <w:szCs w:val="18"/>
         </w:rPr>
-        <w:t xml:space="preserve"> (hChR2(C128SS)) that puts neurons in a state of excitability up to 30mins after activation by a pulse light. The last effect can be reversed by a brief pulse of a deactivation light</w:t>
+        <w:t xml:space="preserve"> (hChR2(C128SS)) that puts neurons in a state of excitability up to 30</w:t>
+      </w:r>
+      <w:r>
+        <w:rPr>
+          <w:rFonts w:ascii="Helvetica" w:hAnsi="Helvetica"/>
+          <w:sz w:val="18"/>
+          <w:szCs w:val="18"/>
+        </w:rPr>
+        <w:t xml:space="preserve"> </w:t>
+      </w:r>
+      <w:r>
+        <w:rPr>
+          <w:rFonts w:ascii="Helvetica" w:hAnsi="Helvetica"/>
+          <w:sz w:val="18"/>
+          <w:szCs w:val="18"/>
+        </w:rPr>
+        <w:t>mins after activation by a pulse light. The last effect can be reversed by a brief pulse of a deactivation light</w:t>
       </w:r>
       <w:r>
         <w:rPr>
@@ -1498,7 +1488,39 @@
           <w:sz w:val="18"/>
           <w:szCs w:val="18"/>
         </w:rPr>
-        <w:t xml:space="preserve"> (Figure A)</w:t>
+        <w:t xml:space="preserve"> (</w:t>
+      </w:r>
+      <w:r>
+        <w:rPr>
+          <w:rFonts w:ascii="Helvetica" w:hAnsi="Helvetica"/>
+          <w:sz w:val="18"/>
+          <w:szCs w:val="18"/>
+        </w:rPr>
+        <w:t>figure</w:t>
+      </w:r>
+      <w:r>
+        <w:rPr>
+          <w:rFonts w:ascii="Helvetica" w:hAnsi="Helvetica"/>
+          <w:sz w:val="18"/>
+          <w:szCs w:val="18"/>
+        </w:rPr>
+        <w:t xml:space="preserve"> </w:t>
+      </w:r>
+      <w:r>
+        <w:rPr>
+          <w:rFonts w:ascii="Helvetica" w:hAnsi="Helvetica"/>
+          <w:sz w:val="18"/>
+          <w:szCs w:val="18"/>
+        </w:rPr>
+        <w:t>1</w:t>
+      </w:r>
+      <w:r>
+        <w:rPr>
+          <w:rFonts w:ascii="Helvetica" w:hAnsi="Helvetica"/>
+          <w:sz w:val="18"/>
+          <w:szCs w:val="18"/>
+        </w:rPr>
+        <w:t>A)</w:t>
       </w:r>
       <w:r>
         <w:rPr>
@@ -1912,23 +1934,23 @@
           <w:sz w:val="18"/>
           <w:szCs w:val="18"/>
         </w:rPr>
-        <w:t xml:space="preserve">by light (1 x/min </w:t>
-      </w:r>
-      <w:r>
-        <w:rPr>
-          <w:rFonts w:ascii="Helvetica" w:hAnsi="Helvetica"/>
-          <w:sz w:val="18"/>
-          <w:szCs w:val="18"/>
-        </w:rPr>
-        <w:t xml:space="preserve">for </w:t>
-      </w:r>
-      <w:r>
-        <w:rPr>
-          <w:rFonts w:ascii="Helvetica" w:hAnsi="Helvetica"/>
-          <w:sz w:val="18"/>
-          <w:szCs w:val="18"/>
-        </w:rPr>
-        <w:t xml:space="preserve">4 hr.) the neurons in the hippocampus. Using in vivo </w:t>
+        <w:t>by light the neurons in the hippocampus</w:t>
+      </w:r>
+      <w:r>
+        <w:rPr>
+          <w:rFonts w:ascii="Helvetica" w:hAnsi="Helvetica"/>
+          <w:sz w:val="18"/>
+          <w:szCs w:val="18"/>
+        </w:rPr>
+        <w:t xml:space="preserve"> </w:t>
+      </w:r>
+      <w:r>
+        <w:rPr>
+          <w:rFonts w:ascii="Helvetica" w:hAnsi="Helvetica"/>
+          <w:sz w:val="18"/>
+          <w:szCs w:val="18"/>
+        </w:rPr>
+        <w:t xml:space="preserve">(1 x/min for 4 </w:t>
       </w:r>
       <w:proofErr w:type="spellStart"/>
       <w:r>
@@ -1937,6 +1959,32 @@
           <w:sz w:val="18"/>
           <w:szCs w:val="18"/>
         </w:rPr>
+        <w:t>hr</w:t>
+      </w:r>
+      <w:proofErr w:type="spellEnd"/>
+      <w:r>
+        <w:rPr>
+          <w:rFonts w:ascii="Helvetica" w:hAnsi="Helvetica"/>
+          <w:sz w:val="18"/>
+          <w:szCs w:val="18"/>
+        </w:rPr>
+        <w:t>)</w:t>
+      </w:r>
+      <w:r>
+        <w:rPr>
+          <w:rFonts w:ascii="Helvetica" w:hAnsi="Helvetica"/>
+          <w:sz w:val="18"/>
+          <w:szCs w:val="18"/>
+        </w:rPr>
+        <w:t xml:space="preserve">. Using in vivo </w:t>
+      </w:r>
+      <w:proofErr w:type="spellStart"/>
+      <w:r>
+        <w:rPr>
+          <w:rFonts w:ascii="Helvetica" w:hAnsi="Helvetica"/>
+          <w:sz w:val="18"/>
+          <w:szCs w:val="18"/>
+        </w:rPr>
         <w:t>microdialysis</w:t>
       </w:r>
       <w:proofErr w:type="spellEnd"/>
@@ -2400,7 +2448,23 @@
           <w:sz w:val="18"/>
           <w:szCs w:val="18"/>
         </w:rPr>
-        <w:t xml:space="preserve"> (Figure 2 – A)</w:t>
+        <w:t xml:space="preserve"> (</w:t>
+      </w:r>
+      <w:r>
+        <w:rPr>
+          <w:rFonts w:ascii="Helvetica" w:hAnsi="Helvetica"/>
+          <w:sz w:val="18"/>
+          <w:szCs w:val="18"/>
+        </w:rPr>
+        <w:t>f</w:t>
+      </w:r>
+      <w:r>
+        <w:rPr>
+          <w:rFonts w:ascii="Helvetica" w:hAnsi="Helvetica"/>
+          <w:sz w:val="18"/>
+          <w:szCs w:val="18"/>
+        </w:rPr>
+        <w:t>igure 2A)</w:t>
       </w:r>
       <w:r>
         <w:rPr>
@@ -2432,13 +2496,13 @@
           <w:szCs w:val="18"/>
         </w:rPr>
         <w:drawing>
-          <wp:anchor distT="0" distB="0" distL="114300" distR="114300" simplePos="0" relativeHeight="251659264" behindDoc="0" locked="0" layoutInCell="1" allowOverlap="1" wp14:anchorId="277F7D4D" wp14:editId="0E299204">
+          <wp:anchor distT="0" distB="0" distL="114300" distR="114300" simplePos="0" relativeHeight="251659264" behindDoc="0" locked="0" layoutInCell="1" allowOverlap="1" wp14:anchorId="277F7D4D" wp14:editId="32EB4F5D">
             <wp:simplePos x="0" y="0"/>
             <wp:positionH relativeFrom="margin">
-              <wp:posOffset>5011420</wp:posOffset>
+              <wp:posOffset>4761254</wp:posOffset>
             </wp:positionH>
             <wp:positionV relativeFrom="margin">
-              <wp:posOffset>5960577</wp:posOffset>
+              <wp:posOffset>5960110</wp:posOffset>
             </wp:positionV>
             <wp:extent cx="1609725" cy="1078230"/>
             <wp:effectExtent l="12700" t="12700" r="15875" b="13970"/>
@@ -2618,139 +2682,134 @@
         </w:rPr>
         <w:t xml:space="preserve"> mice).</w:t>
       </w:r>
+      <w:r>
+        <w:rPr>
+          <w:rFonts w:ascii="Helvetica" w:hAnsi="Helvetica"/>
+          <w:sz w:val="18"/>
+          <w:szCs w:val="18"/>
+        </w:rPr>
+        <w:t xml:space="preserve"> T</w:t>
+      </w:r>
+      <w:r>
+        <w:rPr>
+          <w:rFonts w:ascii="Helvetica" w:hAnsi="Helvetica"/>
+          <w:sz w:val="18"/>
+          <w:szCs w:val="18"/>
+        </w:rPr>
+        <w:t>he graph (</w:t>
+      </w:r>
+      <w:r>
+        <w:rPr>
+          <w:rFonts w:ascii="Helvetica" w:hAnsi="Helvetica"/>
+          <w:sz w:val="18"/>
+          <w:szCs w:val="18"/>
+        </w:rPr>
+        <w:t>f</w:t>
+      </w:r>
+      <w:r>
+        <w:rPr>
+          <w:rFonts w:ascii="Helvetica" w:hAnsi="Helvetica"/>
+          <w:sz w:val="18"/>
+          <w:szCs w:val="18"/>
+        </w:rPr>
+        <w:t>igure 2B) shows that no significant increase of % ISF A</w:t>
+      </w:r>
+      <w:r>
+        <w:rPr>
+          <w:rFonts w:ascii="Helvetica" w:hAnsi="Helvetica"/>
+          <w:sz w:val="18"/>
+          <w:szCs w:val="18"/>
+        </w:rPr>
+        <w:sym w:font="Symbol" w:char="F062"/>
+      </w:r>
+      <w:r>
+        <w:rPr>
+          <w:rFonts w:ascii="Helvetica" w:hAnsi="Helvetica"/>
+          <w:sz w:val="18"/>
+          <w:szCs w:val="18"/>
+          <w:vertAlign w:val="subscript"/>
+        </w:rPr>
+        <w:t xml:space="preserve">42 </w:t>
+      </w:r>
+      <w:r>
+        <w:rPr>
+          <w:rFonts w:ascii="Helvetica" w:hAnsi="Helvetica"/>
+          <w:sz w:val="18"/>
+          <w:szCs w:val="18"/>
+        </w:rPr>
+        <w:t>of the</w:t>
+      </w:r>
+      <w:r>
+        <w:rPr>
+          <w:rFonts w:ascii="Helvetica" w:hAnsi="Helvetica"/>
+          <w:sz w:val="18"/>
+          <w:szCs w:val="18"/>
+        </w:rPr>
+        <w:t xml:space="preserve"> </w:t>
+      </w:r>
+      <w:r>
+        <w:rPr>
+          <w:rFonts w:ascii="Helvetica" w:hAnsi="Helvetica"/>
+          <w:sz w:val="18"/>
+          <w:szCs w:val="18"/>
+        </w:rPr>
+        <w:t>AAV-</w:t>
+      </w:r>
+      <w:r>
+        <w:rPr>
+          <w:rFonts w:ascii="Helvetica" w:hAnsi="Helvetica"/>
+          <w:sz w:val="18"/>
+          <w:szCs w:val="18"/>
+        </w:rPr>
+        <w:t>EYFP</w:t>
+      </w:r>
+      <w:r>
+        <w:rPr>
+          <w:rFonts w:ascii="Helvetica" w:hAnsi="Helvetica"/>
+          <w:sz w:val="18"/>
+          <w:szCs w:val="18"/>
+        </w:rPr>
+        <w:t xml:space="preserve"> light stimulated</w:t>
+      </w:r>
+      <w:r>
+        <w:rPr>
+          <w:rFonts w:ascii="Helvetica" w:hAnsi="Helvetica"/>
+          <w:sz w:val="18"/>
+          <w:szCs w:val="18"/>
+        </w:rPr>
+        <w:t xml:space="preserve"> mice is observed compared to </w:t>
+      </w:r>
+      <w:r>
+        <w:rPr>
+          <w:rFonts w:ascii="Helvetica" w:hAnsi="Helvetica"/>
+          <w:sz w:val="18"/>
+          <w:szCs w:val="18"/>
+        </w:rPr>
+        <w:t>AAV-SSFO</w:t>
+      </w:r>
+      <w:r>
+        <w:rPr>
+          <w:rFonts w:ascii="Helvetica" w:hAnsi="Helvetica"/>
+          <w:sz w:val="18"/>
+          <w:szCs w:val="18"/>
+        </w:rPr>
+        <w:t xml:space="preserve"> mice.</w:t>
+      </w:r>
     </w:p>
     <w:p>
       <w:pPr>
         <w:pStyle w:val="ListParagraph"/>
-        <w:numPr>
-          <w:ilvl w:val="0"/>
-          <w:numId w:val="9"/>
-        </w:numPr>
-        <w:rPr>
-          <w:rFonts w:ascii="Helvetica" w:hAnsi="Helvetica"/>
-          <w:sz w:val="18"/>
-          <w:szCs w:val="18"/>
-        </w:rPr>
-      </w:pPr>
-      <w:r>
-        <w:rPr>
-          <w:rFonts w:ascii="Helvetica" w:hAnsi="Helvetica"/>
-          <w:sz w:val="18"/>
-          <w:szCs w:val="18"/>
-        </w:rPr>
-        <w:t>Finally,</w:t>
-      </w:r>
-      <w:r>
-        <w:rPr>
-          <w:rFonts w:ascii="Helvetica" w:hAnsi="Helvetica"/>
-          <w:sz w:val="18"/>
-          <w:szCs w:val="18"/>
-        </w:rPr>
-        <w:t xml:space="preserve"> the graph (Figure 2 – B) shows that no significant increase of % </w:t>
-      </w:r>
-      <w:r>
-        <w:rPr>
-          <w:rFonts w:ascii="Helvetica" w:hAnsi="Helvetica"/>
-          <w:sz w:val="18"/>
-          <w:szCs w:val="18"/>
-        </w:rPr>
-        <w:t>ISF A</w:t>
-      </w:r>
-      <w:r>
-        <w:rPr>
-          <w:rFonts w:ascii="Helvetica" w:hAnsi="Helvetica"/>
-          <w:sz w:val="18"/>
-          <w:szCs w:val="18"/>
-        </w:rPr>
-        <w:sym w:font="Symbol" w:char="F062"/>
-      </w:r>
-      <w:r>
-        <w:rPr>
-          <w:rFonts w:ascii="Helvetica" w:hAnsi="Helvetica"/>
-          <w:sz w:val="18"/>
-          <w:szCs w:val="18"/>
-          <w:vertAlign w:val="subscript"/>
-        </w:rPr>
-        <w:t>42</w:t>
-      </w:r>
-      <w:r>
-        <w:rPr>
-          <w:rFonts w:ascii="Helvetica" w:hAnsi="Helvetica"/>
-          <w:sz w:val="18"/>
-          <w:szCs w:val="18"/>
-          <w:vertAlign w:val="subscript"/>
-        </w:rPr>
-        <w:t xml:space="preserve"> </w:t>
-      </w:r>
-      <w:r>
-        <w:rPr>
-          <w:rFonts w:ascii="Helvetica" w:hAnsi="Helvetica"/>
-          <w:sz w:val="18"/>
-          <w:szCs w:val="18"/>
-        </w:rPr>
-        <w:t>of the</w:t>
-      </w:r>
-      <w:r>
-        <w:rPr>
-          <w:rFonts w:ascii="Helvetica" w:hAnsi="Helvetica"/>
-          <w:sz w:val="18"/>
-          <w:szCs w:val="18"/>
-        </w:rPr>
-        <w:t xml:space="preserve"> </w:t>
-      </w:r>
-      <w:r>
-        <w:rPr>
-          <w:rFonts w:ascii="Helvetica" w:hAnsi="Helvetica"/>
-          <w:sz w:val="18"/>
-          <w:szCs w:val="18"/>
-        </w:rPr>
-        <w:t>AAV-</w:t>
-      </w:r>
-      <w:r>
-        <w:rPr>
-          <w:rFonts w:ascii="Helvetica" w:hAnsi="Helvetica"/>
-          <w:sz w:val="18"/>
-          <w:szCs w:val="18"/>
-        </w:rPr>
-        <w:t>EYFP</w:t>
-      </w:r>
-      <w:r>
-        <w:rPr>
-          <w:rFonts w:ascii="Helvetica" w:hAnsi="Helvetica"/>
-          <w:sz w:val="18"/>
-          <w:szCs w:val="18"/>
-        </w:rPr>
-        <w:t xml:space="preserve"> light stimulated</w:t>
-      </w:r>
-      <w:r>
-        <w:rPr>
-          <w:rFonts w:ascii="Helvetica" w:hAnsi="Helvetica"/>
-          <w:sz w:val="18"/>
-          <w:szCs w:val="18"/>
-        </w:rPr>
-        <w:t xml:space="preserve"> mice is observed compared to </w:t>
-      </w:r>
-      <w:r>
-        <w:rPr>
-          <w:rFonts w:ascii="Helvetica" w:hAnsi="Helvetica"/>
-          <w:sz w:val="18"/>
-          <w:szCs w:val="18"/>
-        </w:rPr>
-        <w:t>AAV-SSFO</w:t>
-      </w:r>
-      <w:r>
-        <w:rPr>
-          <w:rFonts w:ascii="Helvetica" w:hAnsi="Helvetica"/>
-          <w:sz w:val="18"/>
-          <w:szCs w:val="18"/>
-        </w:rPr>
-        <w:t xml:space="preserve"> mice.</w:t>
-      </w:r>
+        <w:ind w:left="360"/>
+        <w:rPr>
+          <w:rFonts w:ascii="Helvetica" w:hAnsi="Helvetica"/>
+          <w:sz w:val="18"/>
+          <w:szCs w:val="18"/>
+        </w:rPr>
+      </w:pPr>
     </w:p>
     <w:p>
       <w:pPr>
-        <w:pStyle w:val="ListParagraph"/>
-        <w:ind w:left="360"/>
+        <w:jc w:val="center"/>
         <w:rPr>
           <w:rFonts w:ascii="Helvetica" w:hAnsi="Helvetica"/>
           <w:sz w:val="18"/>
@@ -2760,7 +2819,6 @@
     </w:p>
     <w:p>
       <w:pPr>
-        <w:jc w:val="center"/>
         <w:rPr>
           <w:rFonts w:ascii="Helvetica" w:hAnsi="Helvetica"/>
           <w:sz w:val="18"/>
@@ -2776,6 +2834,295 @@
           <w:szCs w:val="18"/>
         </w:rPr>
       </w:pPr>
+      <w:r>
+        <w:rPr>
+          <w:rFonts w:ascii="Helvetica" w:hAnsi="Helvetica"/>
+          <w:sz w:val="18"/>
+          <w:szCs w:val="18"/>
+        </w:rPr>
+        <w:t xml:space="preserve">In conclusion, the authors of the paper want to show 1) </w:t>
+      </w:r>
+      <w:r>
+        <w:rPr>
+          <w:rFonts w:ascii="Helvetica" w:hAnsi="Helvetica"/>
+          <w:sz w:val="18"/>
+          <w:szCs w:val="18"/>
+        </w:rPr>
+        <w:t xml:space="preserve">an </w:t>
+      </w:r>
+      <w:r>
+        <w:rPr>
+          <w:rFonts w:ascii="Helvetica" w:hAnsi="Helvetica"/>
+          <w:sz w:val="18"/>
+          <w:szCs w:val="18"/>
+        </w:rPr>
+        <w:t xml:space="preserve">application of optogenetic techniques </w:t>
+      </w:r>
+      <w:r>
+        <w:rPr>
+          <w:rFonts w:ascii="Helvetica" w:hAnsi="Helvetica"/>
+          <w:sz w:val="18"/>
+          <w:szCs w:val="18"/>
+        </w:rPr>
+        <w:t xml:space="preserve">to stimulate </w:t>
+      </w:r>
+      <w:r>
+        <w:rPr>
+          <w:rFonts w:ascii="Helvetica" w:hAnsi="Helvetica"/>
+          <w:sz w:val="18"/>
+          <w:szCs w:val="18"/>
+        </w:rPr>
+        <w:t>in-</w:t>
+      </w:r>
+      <w:proofErr w:type="gramStart"/>
+      <w:r>
+        <w:rPr>
+          <w:rFonts w:ascii="Helvetica" w:hAnsi="Helvetica"/>
+          <w:sz w:val="18"/>
+          <w:szCs w:val="18"/>
+        </w:rPr>
+        <w:t xml:space="preserve">vivo </w:t>
+      </w:r>
+      <w:r>
+        <w:rPr>
+          <w:rFonts w:ascii="Helvetica" w:hAnsi="Helvetica"/>
+          <w:sz w:val="18"/>
+          <w:szCs w:val="18"/>
+        </w:rPr>
+        <w:t xml:space="preserve"> a</w:t>
+      </w:r>
+      <w:proofErr w:type="gramEnd"/>
+      <w:r>
+        <w:rPr>
+          <w:rFonts w:ascii="Helvetica" w:hAnsi="Helvetica"/>
+          <w:sz w:val="18"/>
+          <w:szCs w:val="18"/>
+        </w:rPr>
+        <w:t xml:space="preserve"> </w:t>
+      </w:r>
+      <w:r>
+        <w:rPr>
+          <w:rFonts w:ascii="Helvetica" w:hAnsi="Helvetica"/>
+          <w:sz w:val="18"/>
+          <w:szCs w:val="18"/>
+        </w:rPr>
+        <w:t xml:space="preserve">specific neuronal pathway, the hippocampal </w:t>
+      </w:r>
+      <w:proofErr w:type="spellStart"/>
+      <w:r>
+        <w:rPr>
+          <w:rFonts w:ascii="Helvetica" w:hAnsi="Helvetica"/>
+          <w:sz w:val="18"/>
+          <w:szCs w:val="18"/>
+        </w:rPr>
+        <w:t>perforant</w:t>
+      </w:r>
+      <w:proofErr w:type="spellEnd"/>
+      <w:r>
+        <w:rPr>
+          <w:rFonts w:ascii="Helvetica" w:hAnsi="Helvetica"/>
+          <w:sz w:val="18"/>
+          <w:szCs w:val="18"/>
+        </w:rPr>
+        <w:t xml:space="preserve"> pathway, in</w:t>
+      </w:r>
+      <w:r>
+        <w:rPr>
+          <w:rFonts w:ascii="Helvetica" w:hAnsi="Helvetica"/>
+          <w:sz w:val="18"/>
+          <w:szCs w:val="18"/>
+        </w:rPr>
+        <w:t xml:space="preserve"> APP </w:t>
+      </w:r>
+      <w:proofErr w:type="spellStart"/>
+      <w:r>
+        <w:rPr>
+          <w:rFonts w:ascii="Helvetica" w:hAnsi="Helvetica"/>
+          <w:sz w:val="18"/>
+          <w:szCs w:val="18"/>
+        </w:rPr>
+        <w:t>Tg</w:t>
+      </w:r>
+      <w:proofErr w:type="spellEnd"/>
+      <w:r>
+        <w:rPr>
+          <w:rFonts w:ascii="Helvetica" w:hAnsi="Helvetica"/>
+          <w:sz w:val="18"/>
+          <w:szCs w:val="18"/>
+        </w:rPr>
+        <w:t xml:space="preserve"> mice to study </w:t>
+      </w:r>
+      <w:r>
+        <w:rPr>
+          <w:rFonts w:ascii="Helvetica" w:hAnsi="Helvetica"/>
+          <w:sz w:val="18"/>
+          <w:szCs w:val="18"/>
+        </w:rPr>
+        <w:t>A</w:t>
+      </w:r>
+      <w:r>
+        <w:rPr>
+          <w:rFonts w:ascii="Helvetica" w:hAnsi="Helvetica"/>
+          <w:sz w:val="18"/>
+          <w:szCs w:val="18"/>
+        </w:rPr>
+        <w:sym w:font="Symbol" w:char="F062"/>
+      </w:r>
+      <w:r>
+        <w:rPr>
+          <w:rFonts w:ascii="Helvetica" w:hAnsi="Helvetica"/>
+          <w:sz w:val="18"/>
+          <w:szCs w:val="18"/>
+          <w:vertAlign w:val="subscript"/>
+        </w:rPr>
+        <w:t xml:space="preserve"> </w:t>
+      </w:r>
+      <w:r>
+        <w:rPr>
+          <w:rFonts w:ascii="Helvetica" w:hAnsi="Helvetica"/>
+          <w:sz w:val="18"/>
+          <w:szCs w:val="18"/>
+        </w:rPr>
+        <w:t xml:space="preserve">pathology </w:t>
+      </w:r>
+      <w:r>
+        <w:rPr>
+          <w:rFonts w:ascii="Helvetica" w:hAnsi="Helvetica"/>
+          <w:sz w:val="18"/>
+          <w:szCs w:val="18"/>
+        </w:rPr>
+        <w:t>and 2)</w:t>
+      </w:r>
+      <w:r>
+        <w:rPr>
+          <w:rFonts w:ascii="Helvetica" w:hAnsi="Helvetica"/>
+          <w:sz w:val="18"/>
+          <w:szCs w:val="18"/>
+        </w:rPr>
+        <w:t xml:space="preserve"> </w:t>
+      </w:r>
+      <w:r>
+        <w:rPr>
+          <w:rFonts w:ascii="Helvetica" w:hAnsi="Helvetica"/>
+          <w:sz w:val="18"/>
+          <w:szCs w:val="18"/>
+        </w:rPr>
+        <w:t xml:space="preserve">that </w:t>
+      </w:r>
+      <w:r>
+        <w:rPr>
+          <w:rFonts w:ascii="Helvetica" w:hAnsi="Helvetica"/>
+          <w:sz w:val="18"/>
+          <w:szCs w:val="18"/>
+        </w:rPr>
+        <w:t>intermittent</w:t>
+      </w:r>
+      <w:r>
+        <w:rPr>
+          <w:rFonts w:ascii="Helvetica" w:hAnsi="Helvetica"/>
+          <w:sz w:val="18"/>
+          <w:szCs w:val="18"/>
+        </w:rPr>
+        <w:t xml:space="preserve"> optical stimulation of </w:t>
+      </w:r>
+      <w:r>
+        <w:rPr>
+          <w:rFonts w:ascii="Helvetica" w:hAnsi="Helvetica"/>
+          <w:sz w:val="18"/>
+          <w:szCs w:val="18"/>
+        </w:rPr>
+        <w:t xml:space="preserve">the LEC </w:t>
+      </w:r>
+      <w:r>
+        <w:rPr>
+          <w:rFonts w:ascii="Helvetica" w:hAnsi="Helvetica"/>
+          <w:sz w:val="18"/>
+          <w:szCs w:val="18"/>
+        </w:rPr>
+        <w:t>results in</w:t>
+      </w:r>
+      <w:r>
+        <w:rPr>
+          <w:rFonts w:ascii="Helvetica" w:hAnsi="Helvetica"/>
+          <w:sz w:val="18"/>
+          <w:szCs w:val="18"/>
+        </w:rPr>
+        <w:t xml:space="preserve"> a significant</w:t>
+      </w:r>
+      <w:r>
+        <w:rPr>
+          <w:rFonts w:ascii="Helvetica" w:hAnsi="Helvetica"/>
+          <w:sz w:val="18"/>
+          <w:szCs w:val="18"/>
+        </w:rPr>
+        <w:t xml:space="preserve"> increase of </w:t>
+      </w:r>
+      <w:r>
+        <w:rPr>
+          <w:rFonts w:ascii="Helvetica" w:hAnsi="Helvetica"/>
+          <w:sz w:val="18"/>
+          <w:szCs w:val="18"/>
+        </w:rPr>
+        <w:t>I</w:t>
+      </w:r>
+      <w:r>
+        <w:rPr>
+          <w:rFonts w:ascii="Helvetica" w:hAnsi="Helvetica"/>
+          <w:sz w:val="18"/>
+          <w:szCs w:val="18"/>
+        </w:rPr>
+        <w:t xml:space="preserve">SF </w:t>
+      </w:r>
+      <w:r>
+        <w:rPr>
+          <w:rFonts w:ascii="Helvetica" w:hAnsi="Helvetica"/>
+          <w:sz w:val="18"/>
+          <w:szCs w:val="18"/>
+        </w:rPr>
+        <w:t>A</w:t>
+      </w:r>
+      <w:r>
+        <w:rPr>
+          <w:rFonts w:ascii="Helvetica" w:hAnsi="Helvetica"/>
+          <w:sz w:val="18"/>
+          <w:szCs w:val="18"/>
+        </w:rPr>
+        <w:sym w:font="Symbol" w:char="F062"/>
+      </w:r>
+      <w:r>
+        <w:rPr>
+          <w:rFonts w:ascii="Helvetica" w:hAnsi="Helvetica"/>
+          <w:sz w:val="18"/>
+          <w:szCs w:val="18"/>
+          <w:vertAlign w:val="subscript"/>
+        </w:rPr>
+        <w:t>42</w:t>
+      </w:r>
+      <w:r>
+        <w:rPr>
+          <w:rFonts w:ascii="Helvetica" w:hAnsi="Helvetica"/>
+          <w:sz w:val="18"/>
+          <w:szCs w:val="18"/>
+          <w:vertAlign w:val="subscript"/>
+        </w:rPr>
+        <w:t xml:space="preserve"> </w:t>
+      </w:r>
+      <w:r>
+        <w:rPr>
+          <w:rFonts w:ascii="Helvetica" w:hAnsi="Helvetica"/>
+          <w:sz w:val="18"/>
+          <w:szCs w:val="18"/>
+        </w:rPr>
+        <w:t>level</w:t>
+      </w:r>
+      <w:r>
+        <w:rPr>
+          <w:rFonts w:ascii="Helvetica" w:hAnsi="Helvetica"/>
+          <w:sz w:val="18"/>
+          <w:szCs w:val="18"/>
+        </w:rPr>
+        <w:t>.</w:t>
+      </w:r>
     </w:p>
     <w:p>
       <w:pPr>
@@ -2785,238 +3132,29 @@
           <w:szCs w:val="18"/>
         </w:rPr>
       </w:pPr>
-      <w:r>
-        <w:rPr>
-          <w:rFonts w:ascii="Helvetica" w:hAnsi="Helvetica"/>
-          <w:sz w:val="18"/>
-          <w:szCs w:val="18"/>
-        </w:rPr>
-        <w:t xml:space="preserve">In conclusion, the authors of the paper want to show 1) application of optogenetic techniques in-vivo </w:t>
-      </w:r>
-      <w:r>
-        <w:rPr>
-          <w:rFonts w:ascii="Helvetica" w:hAnsi="Helvetica"/>
-          <w:sz w:val="18"/>
-          <w:szCs w:val="18"/>
-        </w:rPr>
-        <w:t xml:space="preserve">to stimulate specific neuronal pathway, the hippocampal </w:t>
-      </w:r>
-      <w:proofErr w:type="spellStart"/>
-      <w:r>
-        <w:rPr>
-          <w:rFonts w:ascii="Helvetica" w:hAnsi="Helvetica"/>
-          <w:sz w:val="18"/>
-          <w:szCs w:val="18"/>
-        </w:rPr>
-        <w:t>perforant</w:t>
-      </w:r>
-      <w:proofErr w:type="spellEnd"/>
-      <w:r>
-        <w:rPr>
-          <w:rFonts w:ascii="Helvetica" w:hAnsi="Helvetica"/>
-          <w:sz w:val="18"/>
-          <w:szCs w:val="18"/>
-        </w:rPr>
-        <w:t xml:space="preserve"> pathway, in</w:t>
-      </w:r>
-      <w:r>
-        <w:rPr>
-          <w:rFonts w:ascii="Helvetica" w:hAnsi="Helvetica"/>
-          <w:sz w:val="18"/>
-          <w:szCs w:val="18"/>
-        </w:rPr>
-        <w:t xml:space="preserve"> APP </w:t>
-      </w:r>
-      <w:proofErr w:type="spellStart"/>
-      <w:r>
-        <w:rPr>
-          <w:rFonts w:ascii="Helvetica" w:hAnsi="Helvetica"/>
-          <w:sz w:val="18"/>
-          <w:szCs w:val="18"/>
-        </w:rPr>
-        <w:t>Tg</w:t>
-      </w:r>
-      <w:proofErr w:type="spellEnd"/>
-      <w:r>
-        <w:rPr>
-          <w:rFonts w:ascii="Helvetica" w:hAnsi="Helvetica"/>
-          <w:sz w:val="18"/>
-          <w:szCs w:val="18"/>
-        </w:rPr>
-        <w:t xml:space="preserve"> mice to study </w:t>
-      </w:r>
-      <w:r>
-        <w:rPr>
-          <w:rFonts w:ascii="Helvetica" w:hAnsi="Helvetica"/>
-          <w:sz w:val="18"/>
-          <w:szCs w:val="18"/>
-        </w:rPr>
-        <w:t>A</w:t>
-      </w:r>
-      <w:r>
-        <w:rPr>
-          <w:rFonts w:ascii="Helvetica" w:hAnsi="Helvetica"/>
-          <w:sz w:val="18"/>
-          <w:szCs w:val="18"/>
-        </w:rPr>
-        <w:sym w:font="Symbol" w:char="F062"/>
-      </w:r>
-      <w:r>
-        <w:rPr>
-          <w:rFonts w:ascii="Helvetica" w:hAnsi="Helvetica"/>
-          <w:sz w:val="18"/>
-          <w:szCs w:val="18"/>
-          <w:vertAlign w:val="subscript"/>
-        </w:rPr>
-        <w:t xml:space="preserve"> </w:t>
-      </w:r>
-      <w:r>
-        <w:rPr>
-          <w:rFonts w:ascii="Helvetica" w:hAnsi="Helvetica"/>
-          <w:sz w:val="18"/>
-          <w:szCs w:val="18"/>
-        </w:rPr>
-        <w:t xml:space="preserve">pathology </w:t>
-      </w:r>
-      <w:r>
-        <w:rPr>
-          <w:rFonts w:ascii="Helvetica" w:hAnsi="Helvetica"/>
-          <w:sz w:val="18"/>
-          <w:szCs w:val="18"/>
-        </w:rPr>
-        <w:t>and 2)</w:t>
-      </w:r>
-      <w:r>
-        <w:rPr>
-          <w:rFonts w:ascii="Helvetica" w:hAnsi="Helvetica"/>
-          <w:sz w:val="18"/>
-          <w:szCs w:val="18"/>
-        </w:rPr>
-        <w:t xml:space="preserve"> </w:t>
-      </w:r>
-      <w:r>
-        <w:rPr>
-          <w:rFonts w:ascii="Helvetica" w:hAnsi="Helvetica"/>
-          <w:sz w:val="18"/>
-          <w:szCs w:val="18"/>
-        </w:rPr>
-        <w:t>intermittent</w:t>
-      </w:r>
-      <w:r>
-        <w:rPr>
-          <w:rFonts w:ascii="Helvetica" w:hAnsi="Helvetica"/>
-          <w:sz w:val="18"/>
-          <w:szCs w:val="18"/>
-        </w:rPr>
-        <w:t xml:space="preserve"> optical stimulation of </w:t>
-      </w:r>
-      <w:r>
-        <w:rPr>
-          <w:rFonts w:ascii="Helvetica" w:hAnsi="Helvetica"/>
-          <w:sz w:val="18"/>
-          <w:szCs w:val="18"/>
-        </w:rPr>
-        <w:t xml:space="preserve">the LEC </w:t>
-      </w:r>
-      <w:r>
-        <w:rPr>
-          <w:rFonts w:ascii="Helvetica" w:hAnsi="Helvetica"/>
-          <w:sz w:val="18"/>
-          <w:szCs w:val="18"/>
-        </w:rPr>
-        <w:t>results in</w:t>
-      </w:r>
-      <w:r>
-        <w:rPr>
-          <w:rFonts w:ascii="Helvetica" w:hAnsi="Helvetica"/>
-          <w:sz w:val="18"/>
-          <w:szCs w:val="18"/>
-        </w:rPr>
-        <w:t xml:space="preserve"> a significant</w:t>
-      </w:r>
-      <w:r>
-        <w:rPr>
-          <w:rFonts w:ascii="Helvetica" w:hAnsi="Helvetica"/>
-          <w:sz w:val="18"/>
-          <w:szCs w:val="18"/>
-        </w:rPr>
-        <w:t xml:space="preserve"> increase of </w:t>
-      </w:r>
-      <w:r>
-        <w:rPr>
-          <w:rFonts w:ascii="Helvetica" w:hAnsi="Helvetica"/>
-          <w:sz w:val="18"/>
-          <w:szCs w:val="18"/>
-        </w:rPr>
-        <w:t>I</w:t>
-      </w:r>
-      <w:r>
-        <w:rPr>
-          <w:rFonts w:ascii="Helvetica" w:hAnsi="Helvetica"/>
-          <w:sz w:val="18"/>
-          <w:szCs w:val="18"/>
-        </w:rPr>
-        <w:t xml:space="preserve">SF </w:t>
-      </w:r>
-      <w:r>
-        <w:rPr>
-          <w:rFonts w:ascii="Helvetica" w:hAnsi="Helvetica"/>
-          <w:sz w:val="18"/>
-          <w:szCs w:val="18"/>
-        </w:rPr>
-        <w:t>A</w:t>
-      </w:r>
-      <w:r>
-        <w:rPr>
-          <w:rFonts w:ascii="Helvetica" w:hAnsi="Helvetica"/>
-          <w:sz w:val="18"/>
-          <w:szCs w:val="18"/>
-        </w:rPr>
-        <w:sym w:font="Symbol" w:char="F062"/>
-      </w:r>
-      <w:r>
-        <w:rPr>
-          <w:rFonts w:ascii="Helvetica" w:hAnsi="Helvetica"/>
-          <w:sz w:val="18"/>
-          <w:szCs w:val="18"/>
-          <w:vertAlign w:val="subscript"/>
-        </w:rPr>
-        <w:t>42</w:t>
-      </w:r>
-      <w:r>
-        <w:rPr>
-          <w:rFonts w:ascii="Helvetica" w:hAnsi="Helvetica"/>
-          <w:sz w:val="18"/>
-          <w:szCs w:val="18"/>
-          <w:vertAlign w:val="subscript"/>
-        </w:rPr>
-        <w:t xml:space="preserve"> </w:t>
-      </w:r>
-      <w:r>
-        <w:rPr>
-          <w:rFonts w:ascii="Helvetica" w:hAnsi="Helvetica"/>
-          <w:sz w:val="18"/>
-          <w:szCs w:val="18"/>
-        </w:rPr>
-        <w:t>level</w:t>
-      </w:r>
-      <w:r>
-        <w:rPr>
-          <w:rFonts w:ascii="Helvetica" w:hAnsi="Helvetica"/>
-          <w:sz w:val="18"/>
-          <w:szCs w:val="18"/>
-        </w:rPr>
-        <w:t>.</w:t>
-      </w:r>
     </w:p>
     <w:p>
       <w:pPr>
         <w:rPr>
           <w:rFonts w:ascii="Helvetica" w:hAnsi="Helvetica"/>
-          <w:sz w:val="18"/>
-          <w:szCs w:val="18"/>
-        </w:rPr>
-      </w:pPr>
+          <w:b/>
+          <w:bCs/>
+          <w:sz w:val="18"/>
+          <w:szCs w:val="18"/>
+          <w:u w:val="single"/>
+        </w:rPr>
+      </w:pPr>
+      <w:r>
+        <w:rPr>
+          <w:rFonts w:ascii="Helvetica" w:hAnsi="Helvetica"/>
+          <w:b/>
+          <w:bCs/>
+          <w:sz w:val="18"/>
+          <w:szCs w:val="18"/>
+          <w:u w:val="single"/>
+        </w:rPr>
+        <w:br w:type="page"/>
+      </w:r>
     </w:p>
     <w:p>
       <w:pPr>
@@ -3038,6 +3176,7 @@
           <w:szCs w:val="18"/>
           <w:u w:val="single"/>
         </w:rPr>
+        <w:lastRenderedPageBreak/>
         <w:t>References</w:t>
       </w:r>
     </w:p>
@@ -3102,7 +3241,6 @@
           <w:rFonts w:ascii="Helvetica" w:hAnsi="Helvetica"/>
           <w:sz w:val="18"/>
         </w:rPr>
-        <w:lastRenderedPageBreak/>
         <w:t>[2]</w:t>
       </w:r>
       <w:r>

</xml_diff>